<commit_message>
Adicionando dias não trabalhados
</commit_message>
<xml_diff>
--- a/save_doc/Frequência_TALES MONTEIRO MELQUIADES.docx
+++ b/save_doc/Frequência_TALES MONTEIRO MELQUIADES.docx
@@ -534,7 +534,7 @@
                 <w:u w:val="none"/>
                 <w:lang w:val="pt-BR" w:eastAsia="pt-BR" w:bidi="ar-SA"/>
               </w:rPr>
-              <w:t>OUTUBRO/2021</w:t>
+              <w:t>DEZEMBRO/2021</w:t>
             </w:r>
           </w:p>
         </w:tc>
@@ -769,7 +769,7 @@
                 <w:b/>
                 <w:sz w:val="20"/>
               </w:rPr>
-              <w:t>SUPERVISOR(A):</w:t>
+              <w:t>LOTAÇÃO:</w:t>
             </w:r>
           </w:p>
           <w:p>
@@ -794,7 +794,7 @@
                 <w:szCs w:val="20"/>
                 <w:lang w:val="pt-BR" w:eastAsia="pt-BR" w:bidi="ar-SA"/>
               </w:rPr>
-              <w:t>STEFAN QUEIROZ BARBOSA</w:t>
+              <w:t>LOTAÇÃO DE TESTE</w:t>
             </w:r>
           </w:p>
         </w:tc>
@@ -970,7 +970,7 @@
                 <w:b/>
                 <w:sz w:val="20"/>
               </w:rPr>
-              <w:t>CARGO:</w:t>
+              <w:t>CARGO EFETIVO:</w:t>
             </w:r>
           </w:p>
           <w:p>
@@ -995,7 +995,7 @@
                 <w:szCs w:val="20"/>
                 <w:lang w:val="pt-BR" w:eastAsia="pt-BR" w:bidi="ar-SA"/>
               </w:rPr>
-              <w:t>ESTAGIÁRIO</w:t>
+              <w:t>MANDA CHUVA</w:t>
             </w:r>
           </w:p>
         </w:tc>
@@ -1021,7 +1021,7 @@
                 <w:sz w:val="20"/>
                 <w:szCs w:val="22"/>
               </w:rPr>
-              <w:t>SUPERVISOR(A) MATRICULA:</w:t>
+              <w:t>CARGO COMISSIONADO:</w:t>
             </w:r>
           </w:p>
           <w:p>
@@ -1046,7 +1046,7 @@
                 <w:szCs w:val="20"/>
                 <w:lang w:val="pt-BR" w:eastAsia="pt-BR" w:bidi="ar-SA"/>
               </w:rPr>
-              <w:t>112357005-1</w:t>
+              <w:t>CHEFÃO</w:t>
             </w:r>
           </w:p>
           <w:p>
@@ -1071,7 +1071,7 @@
                 <w:szCs w:val="20"/>
                 <w:lang w:val="pt-BR" w:eastAsia="pt-BR" w:bidi="ar-SA"/>
               </w:rPr>
-              <w:t xml:space="preserve"> </w:t>
+              <w:t xml:space="preserve">MATRÍCULA: </w:t>
             </w:r>
             <w:r>
               <w:rPr>
@@ -1085,6 +1085,7 @@
                 <w:szCs w:val="20"/>
                 <w:lang w:val="pt-BR" w:eastAsia="pt-BR" w:bidi="ar-SA"/>
               </w:rPr>
+              <w:t>12383434-8</w:t>
             </w:r>
           </w:p>
         </w:tc>
@@ -2727,7 +2728,7 @@
                 <w:sz w:val="20"/>
                 <w:lang w:val="es-ES_tradnl"/>
               </w:rPr>
-              <w:t>****</w:t>
+              <w:t>08:00</w:t>
             </w:r>
           </w:p>
         </w:tc>
@@ -2758,7 +2759,6 @@
                 <w:sz w:val="20"/>
                 <w:lang w:val="es-ES_tradnl"/>
               </w:rPr>
-              <w:t>SÁBADO</w:t>
             </w:r>
           </w:p>
         </w:tc>
@@ -2789,7 +2789,7 @@
                 <w:sz w:val="20"/>
                 <w:lang w:val="es-ES_tradnl"/>
               </w:rPr>
-              <w:t>****</w:t>
+              <w:t>14:00</w:t>
             </w:r>
           </w:p>
         </w:tc>
@@ -2820,7 +2820,6 @@
                 <w:sz w:val="20"/>
                 <w:lang w:val="es-ES_tradnl"/>
               </w:rPr>
-              <w:t>SÁBADO</w:t>
             </w:r>
           </w:p>
         </w:tc>
@@ -2852,7 +2851,7 @@
                 <w:sz w:val="20"/>
                 <w:lang w:val="es-ES_tradnl"/>
               </w:rPr>
-              <w:t>****</w:t>
+              <w:t>12:00</w:t>
             </w:r>
           </w:p>
         </w:tc>
@@ -2883,7 +2882,6 @@
                 <w:sz w:val="20"/>
                 <w:lang w:val="es-ES_tradnl"/>
               </w:rPr>
-              <w:t>SÁBADO</w:t>
             </w:r>
           </w:p>
         </w:tc>
@@ -2915,7 +2913,7 @@
                 <w:sz w:val="20"/>
                 <w:lang w:val="es-ES_tradnl"/>
               </w:rPr>
-              <w:t>****</w:t>
+              <w:t>18:00</w:t>
             </w:r>
           </w:p>
         </w:tc>
@@ -2947,7 +2945,6 @@
                 <w:sz w:val="20"/>
                 <w:lang w:val="es-ES_tradnl"/>
               </w:rPr>
-              <w:t>SÁBADO</w:t>
             </w:r>
           </w:p>
         </w:tc>
@@ -3161,7 +3158,7 @@
                 <w:sz w:val="20"/>
                 <w:lang w:val="es-ES_tradnl"/>
               </w:rPr>
-              <w:t>****</w:t>
+              <w:t>08:00</w:t>
             </w:r>
           </w:p>
         </w:tc>
@@ -3193,7 +3190,6 @@
                 <w:sz w:val="20"/>
                 <w:lang w:val="es-ES_tradnl"/>
               </w:rPr>
-              <w:t>DOMINGO</w:t>
             </w:r>
           </w:p>
         </w:tc>
@@ -3225,7 +3221,7 @@
                 <w:sz w:val="20"/>
                 <w:lang w:val="es-ES_tradnl"/>
               </w:rPr>
-              <w:t>****</w:t>
+              <w:t>14:00</w:t>
             </w:r>
           </w:p>
         </w:tc>
@@ -3257,7 +3253,6 @@
                 <w:sz w:val="20"/>
                 <w:lang w:val="es-ES_tradnl"/>
               </w:rPr>
-              <w:t>DOMINGO</w:t>
             </w:r>
           </w:p>
         </w:tc>
@@ -3290,7 +3285,7 @@
                 <w:sz w:val="20"/>
                 <w:lang w:val="es-ES_tradnl"/>
               </w:rPr>
-              <w:t>****</w:t>
+              <w:t>12:00</w:t>
             </w:r>
           </w:p>
         </w:tc>
@@ -3322,7 +3317,6 @@
                 <w:sz w:val="20"/>
                 <w:lang w:val="es-ES_tradnl"/>
               </w:rPr>
-              <w:t>DOMINGO</w:t>
             </w:r>
           </w:p>
         </w:tc>
@@ -3355,7 +3349,7 @@
                 <w:sz w:val="20"/>
                 <w:lang w:val="es-ES_tradnl"/>
               </w:rPr>
-              <w:t>****</w:t>
+              <w:t>18:00</w:t>
             </w:r>
           </w:p>
         </w:tc>
@@ -3387,7 +3381,6 @@
                 <w:sz w:val="20"/>
                 <w:lang w:val="es-ES_tradnl"/>
               </w:rPr>
-              <w:t>DOMINGO</w:t>
             </w:r>
           </w:p>
         </w:tc>
@@ -4041,7 +4034,7 @@
                 <w:sz w:val="20"/>
                 <w:lang w:val="es-ES_tradnl"/>
               </w:rPr>
-              <w:t>08:00</w:t>
+              <w:t>****</w:t>
             </w:r>
           </w:p>
         </w:tc>
@@ -4073,6 +4066,7 @@
                 <w:sz w:val="20"/>
                 <w:lang w:val="es-ES_tradnl"/>
               </w:rPr>
+              <w:t>SÁBADO</w:t>
             </w:r>
           </w:p>
         </w:tc>
@@ -4104,7 +4098,7 @@
                 <w:sz w:val="20"/>
                 <w:lang w:val="es-ES_tradnl"/>
               </w:rPr>
-              <w:t>14:00</w:t>
+              <w:t>****</w:t>
             </w:r>
           </w:p>
         </w:tc>
@@ -4136,6 +4130,7 @@
                 <w:sz w:val="20"/>
                 <w:lang w:val="es-ES_tradnl"/>
               </w:rPr>
+              <w:t>SÁBADO</w:t>
             </w:r>
           </w:p>
         </w:tc>
@@ -4168,7 +4163,7 @@
                 <w:sz w:val="20"/>
                 <w:lang w:val="es-ES_tradnl"/>
               </w:rPr>
-              <w:t>12:00</w:t>
+              <w:t>****</w:t>
             </w:r>
           </w:p>
         </w:tc>
@@ -4200,6 +4195,7 @@
                 <w:sz w:val="20"/>
                 <w:lang w:val="es-ES_tradnl"/>
               </w:rPr>
+              <w:t>SÁBADO</w:t>
             </w:r>
           </w:p>
         </w:tc>
@@ -4232,7 +4228,7 @@
                 <w:sz w:val="20"/>
                 <w:lang w:val="es-ES_tradnl"/>
               </w:rPr>
-              <w:t>18:00</w:t>
+              <w:t>****</w:t>
             </w:r>
           </w:p>
         </w:tc>
@@ -4265,6 +4261,7 @@
                 <w:sz w:val="20"/>
                 <w:lang w:val="es-ES_tradnl"/>
               </w:rPr>
+              <w:t>SÁBADO</w:t>
             </w:r>
           </w:p>
         </w:tc>
@@ -4478,7 +4475,7 @@
                 <w:sz w:val="20"/>
                 <w:lang w:val="es-ES_tradnl"/>
               </w:rPr>
-              <w:t>08:00</w:t>
+              <w:t>****</w:t>
             </w:r>
           </w:p>
         </w:tc>
@@ -4510,6 +4507,7 @@
                 <w:sz w:val="20"/>
                 <w:lang w:val="es-ES_tradnl"/>
               </w:rPr>
+              <w:t>DOMINGO</w:t>
             </w:r>
           </w:p>
         </w:tc>
@@ -4541,7 +4539,7 @@
                 <w:sz w:val="20"/>
                 <w:lang w:val="es-ES_tradnl"/>
               </w:rPr>
-              <w:t>14:00</w:t>
+              <w:t>****</w:t>
             </w:r>
           </w:p>
         </w:tc>
@@ -4573,6 +4571,7 @@
                 <w:sz w:val="20"/>
                 <w:lang w:val="es-ES_tradnl"/>
               </w:rPr>
+              <w:t>DOMINGO</w:t>
             </w:r>
           </w:p>
         </w:tc>
@@ -4605,7 +4604,7 @@
                 <w:sz w:val="20"/>
                 <w:lang w:val="es-ES_tradnl"/>
               </w:rPr>
-              <w:t>12:00</w:t>
+              <w:t>****</w:t>
             </w:r>
           </w:p>
         </w:tc>
@@ -4637,6 +4636,7 @@
                 <w:sz w:val="20"/>
                 <w:lang w:val="es-ES_tradnl"/>
               </w:rPr>
+              <w:t>DOMINGO</w:t>
             </w:r>
           </w:p>
         </w:tc>
@@ -4669,7 +4669,7 @@
                 <w:sz w:val="20"/>
                 <w:lang w:val="es-ES_tradnl"/>
               </w:rPr>
-              <w:t>18:00</w:t>
+              <w:t>****</w:t>
             </w:r>
           </w:p>
         </w:tc>
@@ -4702,6 +4702,7 @@
                 <w:sz w:val="20"/>
                 <w:lang w:val="es-ES_tradnl"/>
               </w:rPr>
+              <w:t>DOMINGO</w:t>
             </w:r>
           </w:p>
         </w:tc>
@@ -4945,6 +4946,7 @@
                 <w:sz w:val="20"/>
                 <w:lang w:val="es-ES_tradnl"/>
               </w:rPr>
+              <w:t>RECESSO</w:t>
             </w:r>
           </w:p>
         </w:tc>
@@ -5008,6 +5010,7 @@
                 <w:sz w:val="20"/>
                 <w:lang w:val="es-ES_tradnl"/>
               </w:rPr>
+              <w:t>RECESSO</w:t>
             </w:r>
           </w:p>
         </w:tc>
@@ -5072,6 +5075,7 @@
                 <w:sz w:val="20"/>
                 <w:lang w:val="es-ES_tradnl"/>
               </w:rPr>
+              <w:t>RECESSO</w:t>
             </w:r>
           </w:p>
         </w:tc>
@@ -5137,6 +5141,7 @@
                 <w:sz w:val="20"/>
                 <w:lang w:val="es-ES_tradnl"/>
               </w:rPr>
+              <w:t>RECESSO</w:t>
             </w:r>
           </w:p>
         </w:tc>
@@ -5776,7 +5781,7 @@
                 <w:sz w:val="20"/>
                 <w:lang w:val="es-ES_tradnl"/>
               </w:rPr>
-              <w:t>****</w:t>
+              <w:t>08:00</w:t>
             </w:r>
           </w:p>
         </w:tc>
@@ -5807,7 +5812,6 @@
                 <w:sz w:val="20"/>
                 <w:lang w:val="es-ES_tradnl"/>
               </w:rPr>
-              <w:t>SÁBADO</w:t>
             </w:r>
           </w:p>
         </w:tc>
@@ -5838,7 +5842,7 @@
                 <w:sz w:val="20"/>
                 <w:lang w:val="es-ES_tradnl"/>
               </w:rPr>
-              <w:t>****</w:t>
+              <w:t>14:00</w:t>
             </w:r>
           </w:p>
         </w:tc>
@@ -5869,7 +5873,6 @@
                 <w:sz w:val="20"/>
                 <w:lang w:val="es-ES_tradnl"/>
               </w:rPr>
-              <w:t>SÁBADO</w:t>
             </w:r>
           </w:p>
         </w:tc>
@@ -5901,7 +5904,7 @@
                 <w:sz w:val="20"/>
                 <w:lang w:val="es-ES_tradnl"/>
               </w:rPr>
-              <w:t>****</w:t>
+              <w:t>12:00</w:t>
             </w:r>
           </w:p>
         </w:tc>
@@ -5932,7 +5935,6 @@
                 <w:sz w:val="20"/>
                 <w:lang w:val="es-ES_tradnl"/>
               </w:rPr>
-              <w:t>SÁBADO</w:t>
             </w:r>
           </w:p>
         </w:tc>
@@ -5964,7 +5966,7 @@
                 <w:sz w:val="20"/>
                 <w:lang w:val="es-ES_tradnl"/>
               </w:rPr>
-              <w:t>****</w:t>
+              <w:t>18:00</w:t>
             </w:r>
           </w:p>
         </w:tc>
@@ -5996,7 +5998,6 @@
                 <w:sz w:val="20"/>
                 <w:lang w:val="es-ES_tradnl"/>
               </w:rPr>
-              <w:t>SÁBADO</w:t>
             </w:r>
           </w:p>
         </w:tc>
@@ -6208,7 +6209,7 @@
                 <w:sz w:val="20"/>
                 <w:lang w:val="es-ES_tradnl"/>
               </w:rPr>
-              <w:t>****</w:t>
+              <w:t>08:00</w:t>
             </w:r>
           </w:p>
         </w:tc>
@@ -6238,7 +6239,6 @@
                 <w:sz w:val="20"/>
                 <w:lang w:val="es-ES_tradnl"/>
               </w:rPr>
-              <w:t>DOMINGO</w:t>
             </w:r>
           </w:p>
         </w:tc>
@@ -6268,7 +6268,7 @@
                 <w:sz w:val="20"/>
                 <w:lang w:val="es-ES_tradnl"/>
               </w:rPr>
-              <w:t>****</w:t>
+              <w:t>14:00</w:t>
             </w:r>
           </w:p>
         </w:tc>
@@ -6298,7 +6298,6 @@
                 <w:sz w:val="20"/>
                 <w:lang w:val="es-ES_tradnl"/>
               </w:rPr>
-              <w:t>DOMINGO</w:t>
             </w:r>
           </w:p>
         </w:tc>
@@ -6329,7 +6328,7 @@
                 <w:sz w:val="20"/>
                 <w:lang w:val="es-ES_tradnl"/>
               </w:rPr>
-              <w:t>****</w:t>
+              <w:t>12:00</w:t>
             </w:r>
           </w:p>
         </w:tc>
@@ -6359,7 +6358,6 @@
                 <w:sz w:val="20"/>
                 <w:lang w:val="es-ES_tradnl"/>
               </w:rPr>
-              <w:t>DOMINGO</w:t>
             </w:r>
           </w:p>
         </w:tc>
@@ -6390,7 +6388,7 @@
                 <w:sz w:val="20"/>
                 <w:lang w:val="es-ES_tradnl"/>
               </w:rPr>
-              <w:t>****</w:t>
+              <w:t>18:00</w:t>
             </w:r>
           </w:p>
         </w:tc>
@@ -6421,7 +6419,6 @@
                 <w:sz w:val="20"/>
                 <w:lang w:val="es-ES_tradnl"/>
               </w:rPr>
-              <w:t>DOMINGO</w:t>
             </w:r>
           </w:p>
         </w:tc>
@@ -7979,6 +7976,7 @@
                 <w:sz w:val="20"/>
                 <w:lang w:val="es-ES_tradnl"/>
               </w:rPr>
+              <w:t>RECESSO</w:t>
             </w:r>
           </w:p>
         </w:tc>
@@ -8042,6 +8040,7 @@
                 <w:sz w:val="20"/>
                 <w:lang w:val="es-ES_tradnl"/>
               </w:rPr>
+              <w:t>RECESSO</w:t>
             </w:r>
           </w:p>
         </w:tc>
@@ -8106,6 +8105,7 @@
                 <w:sz w:val="20"/>
                 <w:lang w:val="es-ES_tradnl"/>
               </w:rPr>
+              <w:t>RECESSO</w:t>
             </w:r>
           </w:p>
         </w:tc>
@@ -8171,6 +8171,7 @@
                 <w:sz w:val="20"/>
                 <w:lang w:val="es-ES_tradnl"/>
               </w:rPr>
+              <w:t>RECESSO</w:t>
             </w:r>
           </w:p>
         </w:tc>
@@ -8803,7 +8804,7 @@
                 <w:sz w:val="20"/>
                 <w:lang w:val="es-ES_tradnl"/>
               </w:rPr>
-              <w:t>****</w:t>
+              <w:t>08:00</w:t>
             </w:r>
           </w:p>
         </w:tc>
@@ -8834,7 +8835,6 @@
                 <w:sz w:val="20"/>
                 <w:lang w:val="es-ES_tradnl"/>
               </w:rPr>
-              <w:t>SÁBADO</w:t>
             </w:r>
           </w:p>
         </w:tc>
@@ -8865,7 +8865,7 @@
                 <w:sz w:val="20"/>
                 <w:lang w:val="es-ES_tradnl"/>
               </w:rPr>
-              <w:t>****</w:t>
+              <w:t>14:00</w:t>
             </w:r>
           </w:p>
         </w:tc>
@@ -8896,7 +8896,6 @@
                 <w:sz w:val="20"/>
                 <w:lang w:val="es-ES_tradnl"/>
               </w:rPr>
-              <w:t>SÁBADO</w:t>
             </w:r>
           </w:p>
         </w:tc>
@@ -8928,7 +8927,7 @@
                 <w:sz w:val="20"/>
                 <w:lang w:val="es-ES_tradnl"/>
               </w:rPr>
-              <w:t>****</w:t>
+              <w:t>12:00</w:t>
             </w:r>
           </w:p>
         </w:tc>
@@ -8959,7 +8958,6 @@
                 <w:sz w:val="20"/>
                 <w:lang w:val="es-ES_tradnl"/>
               </w:rPr>
-              <w:t>SÁBADO</w:t>
             </w:r>
           </w:p>
         </w:tc>
@@ -8991,7 +8989,7 @@
                 <w:sz w:val="20"/>
                 <w:lang w:val="es-ES_tradnl"/>
               </w:rPr>
-              <w:t>****</w:t>
+              <w:t>18:00</w:t>
             </w:r>
           </w:p>
         </w:tc>
@@ -9023,7 +9021,6 @@
                 <w:sz w:val="20"/>
                 <w:lang w:val="es-ES_tradnl"/>
               </w:rPr>
-              <w:t>SÁBADO</w:t>
             </w:r>
           </w:p>
         </w:tc>
@@ -9235,7 +9232,7 @@
                 <w:sz w:val="20"/>
                 <w:lang w:val="es-ES_tradnl"/>
               </w:rPr>
-              <w:t>****</w:t>
+              <w:t>08:00</w:t>
             </w:r>
           </w:p>
         </w:tc>
@@ -9265,7 +9262,6 @@
                 <w:sz w:val="20"/>
                 <w:lang w:val="es-ES_tradnl"/>
               </w:rPr>
-              <w:t>DOMINGO</w:t>
             </w:r>
           </w:p>
         </w:tc>
@@ -9295,7 +9291,7 @@
                 <w:sz w:val="20"/>
                 <w:lang w:val="es-ES_tradnl"/>
               </w:rPr>
-              <w:t>****</w:t>
+              <w:t>14:00</w:t>
             </w:r>
           </w:p>
         </w:tc>
@@ -9325,7 +9321,6 @@
                 <w:sz w:val="20"/>
                 <w:lang w:val="es-ES_tradnl"/>
               </w:rPr>
-              <w:t>DOMINGO</w:t>
             </w:r>
           </w:p>
         </w:tc>
@@ -9356,7 +9351,7 @@
                 <w:sz w:val="20"/>
                 <w:lang w:val="es-ES_tradnl"/>
               </w:rPr>
-              <w:t>****</w:t>
+              <w:t>12:00</w:t>
             </w:r>
           </w:p>
         </w:tc>
@@ -9386,7 +9381,6 @@
                 <w:sz w:val="20"/>
                 <w:lang w:val="es-ES_tradnl"/>
               </w:rPr>
-              <w:t>DOMINGO</w:t>
             </w:r>
           </w:p>
         </w:tc>
@@ -9417,7 +9411,7 @@
                 <w:sz w:val="20"/>
                 <w:lang w:val="es-ES_tradnl"/>
               </w:rPr>
-              <w:t>****</w:t>
+              <w:t>18:00</w:t>
             </w:r>
           </w:p>
         </w:tc>
@@ -9448,7 +9442,6 @@
                 <w:sz w:val="20"/>
                 <w:lang w:val="es-ES_tradnl"/>
               </w:rPr>
-              <w:t>DOMINGO</w:t>
             </w:r>
           </w:p>
         </w:tc>
@@ -11006,6 +10999,7 @@
                 <w:sz w:val="20"/>
                 <w:lang w:val="es-ES_tradnl"/>
               </w:rPr>
+              <w:t>RECESSO</w:t>
             </w:r>
           </w:p>
         </w:tc>
@@ -11069,6 +11063,7 @@
                 <w:sz w:val="20"/>
                 <w:lang w:val="es-ES_tradnl"/>
               </w:rPr>
+              <w:t>RECESSO</w:t>
             </w:r>
           </w:p>
         </w:tc>
@@ -11133,6 +11128,7 @@
                 <w:sz w:val="20"/>
                 <w:lang w:val="es-ES_tradnl"/>
               </w:rPr>
+              <w:t>RECESSO</w:t>
             </w:r>
           </w:p>
         </w:tc>
@@ -11198,6 +11194,7 @@
                 <w:sz w:val="20"/>
                 <w:lang w:val="es-ES_tradnl"/>
               </w:rPr>
+              <w:t>RECESSO</w:t>
             </w:r>
           </w:p>
         </w:tc>
@@ -11837,7 +11834,7 @@
                 <w:sz w:val="20"/>
                 <w:lang w:val="es-ES_tradnl"/>
               </w:rPr>
-              <w:t>****</w:t>
+              <w:t>08:00</w:t>
             </w:r>
           </w:p>
         </w:tc>
@@ -11868,7 +11865,6 @@
                 <w:sz w:val="20"/>
                 <w:lang w:val="es-ES_tradnl"/>
               </w:rPr>
-              <w:t>SÁBADO</w:t>
             </w:r>
           </w:p>
         </w:tc>
@@ -11899,7 +11895,7 @@
                 <w:sz w:val="20"/>
                 <w:lang w:val="es-ES_tradnl"/>
               </w:rPr>
-              <w:t>****</w:t>
+              <w:t>14:00</w:t>
             </w:r>
           </w:p>
         </w:tc>
@@ -11930,7 +11926,6 @@
                 <w:sz w:val="20"/>
                 <w:lang w:val="es-ES_tradnl"/>
               </w:rPr>
-              <w:t>SÁBADO</w:t>
             </w:r>
           </w:p>
         </w:tc>
@@ -11962,7 +11957,7 @@
                 <w:sz w:val="20"/>
                 <w:lang w:val="es-ES_tradnl"/>
               </w:rPr>
-              <w:t>****</w:t>
+              <w:t>12:00</w:t>
             </w:r>
           </w:p>
         </w:tc>
@@ -11993,7 +11988,6 @@
                 <w:sz w:val="20"/>
                 <w:lang w:val="es-ES_tradnl"/>
               </w:rPr>
-              <w:t>SÁBADO</w:t>
             </w:r>
           </w:p>
         </w:tc>
@@ -12025,7 +12019,7 @@
                 <w:sz w:val="20"/>
                 <w:lang w:val="es-ES_tradnl"/>
               </w:rPr>
-              <w:t>****</w:t>
+              <w:t>18:00</w:t>
             </w:r>
           </w:p>
         </w:tc>
@@ -12057,7 +12051,6 @@
                 <w:sz w:val="20"/>
                 <w:lang w:val="es-ES_tradnl"/>
               </w:rPr>
-              <w:t>SÁBADO</w:t>
             </w:r>
           </w:p>
         </w:tc>
@@ -12269,7 +12262,7 @@
                 <w:sz w:val="20"/>
                 <w:lang w:val="es-ES_tradnl"/>
               </w:rPr>
-              <w:t>****</w:t>
+              <w:t>08:00</w:t>
             </w:r>
           </w:p>
         </w:tc>
@@ -12299,7 +12292,6 @@
                 <w:sz w:val="20"/>
                 <w:lang w:val="es-ES_tradnl"/>
               </w:rPr>
-              <w:t>DOMINGO</w:t>
             </w:r>
           </w:p>
         </w:tc>
@@ -12329,7 +12321,7 @@
                 <w:sz w:val="20"/>
                 <w:lang w:val="es-ES_tradnl"/>
               </w:rPr>
-              <w:t>****</w:t>
+              <w:t>14:00</w:t>
             </w:r>
           </w:p>
         </w:tc>
@@ -12359,7 +12351,6 @@
                 <w:sz w:val="20"/>
                 <w:lang w:val="es-ES_tradnl"/>
               </w:rPr>
-              <w:t>DOMINGO</w:t>
             </w:r>
           </w:p>
         </w:tc>
@@ -12390,7 +12381,7 @@
                 <w:sz w:val="20"/>
                 <w:lang w:val="es-ES_tradnl"/>
               </w:rPr>
-              <w:t>****</w:t>
+              <w:t>12:00</w:t>
             </w:r>
           </w:p>
         </w:tc>
@@ -12420,7 +12411,6 @@
                 <w:sz w:val="20"/>
                 <w:lang w:val="es-ES_tradnl"/>
               </w:rPr>
-              <w:t>DOMINGO</w:t>
             </w:r>
           </w:p>
         </w:tc>
@@ -12451,7 +12441,7 @@
                 <w:sz w:val="20"/>
                 <w:lang w:val="es-ES_tradnl"/>
               </w:rPr>
-              <w:t>****</w:t>
+              <w:t>18:00</w:t>
             </w:r>
           </w:p>
         </w:tc>
@@ -12482,7 +12472,6 @@
                 <w:sz w:val="20"/>
                 <w:lang w:val="es-ES_tradnl"/>
               </w:rPr>
-              <w:t>DOMINGO</w:t>
             </w:r>
           </w:p>
         </w:tc>
@@ -14040,6 +14029,7 @@
                 <w:sz w:val="20"/>
                 <w:lang w:val="es-ES_tradnl"/>
               </w:rPr>
+              <w:t>RECESSO</w:t>
             </w:r>
           </w:p>
         </w:tc>
@@ -14103,6 +14093,7 @@
                 <w:sz w:val="20"/>
                 <w:lang w:val="es-ES_tradnl"/>
               </w:rPr>
+              <w:t>RECESSO</w:t>
             </w:r>
           </w:p>
         </w:tc>
@@ -14167,6 +14158,7 @@
                 <w:sz w:val="20"/>
                 <w:lang w:val="es-ES_tradnl"/>
               </w:rPr>
+              <w:t>RECESSO</w:t>
             </w:r>
           </w:p>
         </w:tc>
@@ -14232,6 +14224,7 @@
                 <w:sz w:val="20"/>
                 <w:lang w:val="es-ES_tradnl"/>
               </w:rPr>
+              <w:t>RECESSO</w:t>
             </w:r>
           </w:p>
         </w:tc>
@@ -14868,7 +14861,7 @@
                 <w:sz w:val="20"/>
                 <w:lang w:val="es-ES_tradnl"/>
               </w:rPr>
-              <w:t>****</w:t>
+              <w:t>08:00</w:t>
             </w:r>
           </w:p>
         </w:tc>
@@ -14904,7 +14897,6 @@
                 <w:sz w:val="20"/>
                 <w:lang w:val="es-ES_tradnl"/>
               </w:rPr>
-              <w:t>SÁBADO</w:t>
             </w:r>
           </w:p>
         </w:tc>
@@ -14935,7 +14927,7 @@
                 <w:sz w:val="20"/>
                 <w:lang w:val="es-ES_tradnl"/>
               </w:rPr>
-              <w:t>****</w:t>
+              <w:t>14:00</w:t>
             </w:r>
           </w:p>
         </w:tc>
@@ -14966,7 +14958,6 @@
                 <w:sz w:val="20"/>
                 <w:lang w:val="es-ES_tradnl"/>
               </w:rPr>
-              <w:t>SÁBADO</w:t>
             </w:r>
           </w:p>
         </w:tc>
@@ -14998,7 +14989,7 @@
                 <w:sz w:val="20"/>
                 <w:lang w:val="es-ES_tradnl"/>
               </w:rPr>
-              <w:t>****</w:t>
+              <w:t>12:00</w:t>
             </w:r>
           </w:p>
         </w:tc>
@@ -15029,7 +15020,6 @@
                 <w:sz w:val="20"/>
                 <w:lang w:val="es-ES_tradnl"/>
               </w:rPr>
-              <w:t>SÁBADO</w:t>
             </w:r>
           </w:p>
         </w:tc>
@@ -15061,7 +15051,7 @@
                 <w:sz w:val="20"/>
                 <w:lang w:val="es-ES_tradnl"/>
               </w:rPr>
-              <w:t>****</w:t>
+              <w:t>18:00</w:t>
             </w:r>
           </w:p>
         </w:tc>
@@ -15093,7 +15083,6 @@
                 <w:sz w:val="20"/>
                 <w:lang w:val="es-ES_tradnl"/>
               </w:rPr>
-              <w:t>SÁBADO</w:t>
             </w:r>
           </w:p>
         </w:tc>
@@ -15302,7 +15291,7 @@
                 <w:sz w:val="20"/>
                 <w:lang w:val="es-ES_tradnl"/>
               </w:rPr>
-              <w:t>****</w:t>
+              <w:t>08:00</w:t>
             </w:r>
           </w:p>
         </w:tc>
@@ -15332,7 +15321,6 @@
                 <w:sz w:val="20"/>
                 <w:lang w:val="es-ES_tradnl"/>
               </w:rPr>
-              <w:t>DOMINGO</w:t>
             </w:r>
           </w:p>
         </w:tc>
@@ -15362,7 +15350,7 @@
                 <w:sz w:val="20"/>
                 <w:lang w:val="es-ES_tradnl"/>
               </w:rPr>
-              <w:t>****</w:t>
+              <w:t>14:00</w:t>
             </w:r>
           </w:p>
         </w:tc>
@@ -15392,7 +15380,6 @@
                 <w:sz w:val="20"/>
                 <w:lang w:val="es-ES_tradnl"/>
               </w:rPr>
-              <w:t>DOMINGO</w:t>
             </w:r>
           </w:p>
         </w:tc>
@@ -15423,7 +15410,7 @@
                 <w:sz w:val="20"/>
                 <w:lang w:val="es-ES_tradnl"/>
               </w:rPr>
-              <w:t>****</w:t>
+              <w:t>12:00</w:t>
             </w:r>
           </w:p>
         </w:tc>
@@ -15453,7 +15440,6 @@
                 <w:sz w:val="20"/>
                 <w:lang w:val="es-ES_tradnl"/>
               </w:rPr>
-              <w:t>DOMINGO</w:t>
             </w:r>
           </w:p>
         </w:tc>
@@ -15484,7 +15470,7 @@
                 <w:sz w:val="20"/>
                 <w:lang w:val="es-ES_tradnl"/>
               </w:rPr>
-              <w:t>****</w:t>
+              <w:t>18:00</w:t>
             </w:r>
           </w:p>
         </w:tc>
@@ -15515,7 +15501,6 @@
                 <w:sz w:val="20"/>
                 <w:lang w:val="es-ES_tradnl"/>
               </w:rPr>
-              <w:t>DOMINGO</w:t>
             </w:r>
           </w:p>
         </w:tc>
@@ -15700,7 +15685,7 @@
                 <w:b/>
                 <w:sz w:val="20"/>
               </w:rPr>
-              <w:t xml:space="preserve">ASSINATURA SUPERVISOR(A): </w:t>
+              <w:t xml:space="preserve">Chefe Imediato: </w:t>
             </w:r>
             <w:r>
               <w:rPr>
@@ -15715,6 +15700,7 @@
                 <w:szCs w:val="20"/>
                 <w:lang w:val="pt-BR" w:eastAsia="pt-BR" w:bidi="ar-SA"/>
               </w:rPr>
+              <w:t>JOÃO DA SILA</w:t>
             </w:r>
           </w:p>
         </w:tc>
@@ -15757,7 +15743,7 @@
                 <w:sz w:val="20"/>
                 <w:lang w:val="es-ES_tradnl"/>
               </w:rPr>
-              <w:t xml:space="preserve"> </w:t>
+              <w:t>Chefe Mediato: ALINO MOURA</w:t>
             </w:r>
           </w:p>
         </w:tc>

</xml_diff>